<commit_message>
New translations 5 day ux rct_video scripts_core.docx (Zulu)
</commit_message>
<xml_diff>
--- a/translations/parenttext_5day_south_africa/zu/zu_5 Day UX RCT_Video Scripts_core.docx
+++ b/translations/parenttext_5day_south_africa/zu/zu_5 Day UX RCT_Video Scripts_core.docx
@@ -207,7 +207,7 @@
                 <w:color w:val="000000"/>
                 <w:shd w:fill="auto" w:val="clear"/>
               </w:rPr>
-              <w:t xml:space="preserve">Welcome back to </w:t>
+              <w:t xml:space="preserve">Siyakwamukela ku</w:t>
             </w:r>
             <w:r>
               <w:fldChar w:fldCharType="begin"/>
@@ -243,69 +243,69 @@
               <w:pStyle w:val="P68B1DB1-Normal4"/>
             </w:pPr>
             <w:r>
-              <w:t xml:space="preserve">Today’s lesson is about spending one-on-one time with your child. Spending special time with your child  will make them feel valued and loved. </w:t>
-              <w:br w:type="textWrapping"/>
-              <w:t xml:space="preserve">It will also build trust and respect, and support children in learning new things. ✨</w:t>
-            </w:r>
-          </w:p>
-          <w:p>
-            <w:pPr>
-              <w:spacing w:after="0" w:line="276" w:lineRule="auto"/>
-              <w:jc w:val="left"/>
-              <w:rPr>
-                <w:color w:val="000000"/>
-                <w:shd w:fill="auto" w:val="clear"/>
-              </w:rPr>
-              <w:pStyle w:val="P68B1DB1-Normal3"/>
-            </w:pPr>
-            <w:r>
-              <w:t xml:space="preserve">Here are three tips to make the most of spending one-on-one time with your child:</w:t>
-              <w:br w:type="textWrapping"/>
-              <w:t xml:space="preserve"> DAY,</w:t>
-              <w:br w:type="textWrapping"/>
-              <w:t xml:space="preserve"> PLAY,</w:t>
-              <w:br w:type="textWrapping"/>
-              <w:t xml:space="preserve"> and STAY</w:t>
-            </w:r>
-          </w:p>
-          <w:p>
-            <w:pPr>
-              <w:spacing w:after="0" w:line="276" w:lineRule="auto"/>
-              <w:jc w:val="left"/>
-              <w:rPr>
-                <w:color w:val="000000"/>
-                <w:shd w:fill="auto" w:val="clear"/>
-              </w:rPr>
-              <w:pStyle w:val="P68B1DB1-Normal3"/>
-            </w:pPr>
-            <w:r>
-              <w:t xml:space="preserve">Let’s get started!</w:t>
-            </w:r>
-          </w:p>
-        </w:tc>
-        <w:tc>
-          <w:tcPr>
-            <w:shd w:fill="auto" w:val="clear"/>
-            <w:tcMar>
-              <w:top w:w="100.0" w:type="dxa"/>
-              <w:left w:w="100.0" w:type="dxa"/>
-              <w:bottom w:w="100.0" w:type="dxa"/>
-              <w:right w:w="100.0" w:type="dxa"/>
-            </w:tcMar>
-            <w:vAlign w:val="top"/>
-          </w:tcPr>
-          <w:p>
-            <w:pPr>
-              <w:spacing w:after="0" w:line="276" w:lineRule="auto"/>
-              <w:jc w:val="left"/>
-              <w:rPr>
-                <w:color w:val="000000"/>
-                <w:shd w:fill="auto" w:val="clear"/>
-              </w:rPr>
-              <w:pStyle w:val="P68B1DB1-Normal3"/>
-            </w:pPr>
-            <w:r>
-              <w:t xml:space="preserve">Spend One-on-One time With my Child</w:t>
+              <w:t xml:space="preserve">Isifundo sanamhlanje simayelana nokuchitha isikhathi nomntwana wakho ninobabili. Ukuchitha isikhathi sekhwalithi nomntwana wakho kuzomenza azizwe abalulekile futhi athandwa. </w:t>
+              <w:br w:type="textWrapping"/>
+              <w:t xml:space="preserve">Kuzowaka ukwethembana nenhlonipho, futhi kweseka abantwana ekufundeni izinto ezintsha. ✨</w:t>
+            </w:r>
+          </w:p>
+          <w:p>
+            <w:pPr>
+              <w:spacing w:after="0" w:line="276" w:lineRule="auto"/>
+              <w:jc w:val="left"/>
+              <w:rPr>
+                <w:color w:val="000000"/>
+                <w:shd w:fill="auto" w:val="clear"/>
+              </w:rPr>
+              <w:pStyle w:val="P68B1DB1-Normal3"/>
+            </w:pPr>
+            <w:r>
+              <w:t xml:space="preserve">Nawa amathiphu amathathu ukukusiza ngokuchitha isikhathi ninobabili nomntwana wakho::</w:t>
+              <w:br w:type="textWrapping"/>
+              <w:t xml:space="preserve"> USUKU,</w:t>
+              <w:br w:type="textWrapping"/>
+              <w:t xml:space="preserve"> UKUDLALA,</w:t>
+              <w:br w:type="textWrapping"/>
+              <w:t xml:space="preserve"> futhi UKUHLALA</w:t>
+            </w:r>
+          </w:p>
+          <w:p>
+            <w:pPr>
+              <w:spacing w:after="0" w:line="276" w:lineRule="auto"/>
+              <w:jc w:val="left"/>
+              <w:rPr>
+                <w:color w:val="000000"/>
+                <w:shd w:fill="auto" w:val="clear"/>
+              </w:rPr>
+              <w:pStyle w:val="P68B1DB1-Normal3"/>
+            </w:pPr>
+            <w:r>
+              <w:t>Masiqale!</w:t>
+            </w:r>
+          </w:p>
+        </w:tc>
+        <w:tc>
+          <w:tcPr>
+            <w:shd w:fill="auto" w:val="clear"/>
+            <w:tcMar>
+              <w:top w:w="100.0" w:type="dxa"/>
+              <w:left w:w="100.0" w:type="dxa"/>
+              <w:bottom w:w="100.0" w:type="dxa"/>
+              <w:right w:w="100.0" w:type="dxa"/>
+            </w:tcMar>
+            <w:vAlign w:val="top"/>
+          </w:tcPr>
+          <w:p>
+            <w:pPr>
+              <w:spacing w:after="0" w:line="276" w:lineRule="auto"/>
+              <w:jc w:val="left"/>
+              <w:rPr>
+                <w:color w:val="000000"/>
+                <w:shd w:fill="auto" w:val="clear"/>
+              </w:rPr>
+              <w:pStyle w:val="P68B1DB1-Normal3"/>
+            </w:pPr>
+            <w:r>
+              <w:t xml:space="preserve">Chitha Isikhathi Sissobabili Sodwa Nomntwana Wami</w:t>
             </w:r>
           </w:p>
           <w:p>
@@ -431,10 +431,10 @@
               <w:pStyle w:val="P68B1DB1-Normal3"/>
             </w:pPr>
             <w:r>
-              <w:t xml:space="preserve">The first tip is Day:</w:t>
-              <w:br w:type="textWrapping"/>
-              <w:br w:type="textWrapping"/>
-              <w:t xml:space="preserve">Try to spend 5 minutes or more with your child EVERY day!</w:t>
+              <w:t xml:space="preserve">Ithiphu yokuqala ithi Usuku:</w:t>
+              <w:br w:type="textWrapping"/>
+              <w:br w:type="textWrapping"/>
+              <w:t xml:space="preserve">Zama ukuchitha imizuzu emi-5 kuyela phezulu nomntwana wakho nsuku ZONKE!</w:t>
             </w:r>
           </w:p>
         </w:tc>
@@ -538,21 +538,21 @@
               <w:pStyle w:val="P68B1DB1-Normal3"/>
             </w:pPr>
             <w:r>
-              <w:t xml:space="preserve">The second tip is Play.</w:t>
-            </w:r>
-          </w:p>
-          <w:p>
-            <w:pPr>
-              <w:spacing w:after="0" w:line="276" w:lineRule="auto"/>
-              <w:jc w:val="left"/>
-              <w:rPr>
-                <w:color w:val="000000"/>
-                <w:shd w:fill="auto" w:val="clear"/>
-              </w:rPr>
-              <w:pStyle w:val="P68B1DB1-Normal3"/>
-            </w:pPr>
-            <w:r>
-              <w:t xml:space="preserve">Ask your child if they want to spend one-on-one time with you. Let them choose what to do or talk about. Explore different activities together. Remember to have fun! </w:t>
+              <w:t xml:space="preserve">Ithiphu yesibili Ukudlala.</w:t>
+            </w:r>
+          </w:p>
+          <w:p>
+            <w:pPr>
+              <w:spacing w:after="0" w:line="276" w:lineRule="auto"/>
+              <w:jc w:val="left"/>
+              <w:rPr>
+                <w:color w:val="000000"/>
+                <w:shd w:fill="auto" w:val="clear"/>
+              </w:rPr>
+              <w:pStyle w:val="P68B1DB1-Normal3"/>
+            </w:pPr>
+            <w:r>
+              <w:t xml:space="preserve">Buza umntwana wakho ukuthi uyafuna ukuchitha isikhathi ninodwa nobabili. Mudedele akhethe ukuthi nenza ini noma nikhuluma ngani. Hlola izinto eningazenza ndawonye. Khumbula ukuzijabulisa! </w:t>
             </w:r>
           </w:p>
         </w:tc>
@@ -602,7 +602,7 @@
               <w:pStyle w:val="P68B1DB1-Normal3"/>
             </w:pPr>
             <w:r>
-              <w:t xml:space="preserve">Let your child choose the activity</w:t>
+              <w:t xml:space="preserve">Dedela umntwana wakho akhethe into enizoyenza</w:t>
             </w:r>
           </w:p>
         </w:tc>
@@ -656,7 +656,7 @@
               <w:pStyle w:val="P68B1DB1-Normal3"/>
             </w:pPr>
             <w:r>
-              <w:t xml:space="preserve">Our final tip is Stay. Stay focused on your child.  </w:t>
+              <w:t xml:space="preserve">Ithiphu yethu yokugcina Ukuhlala. Stay focused on your child.  </w:t>
               <w:br w:type="textWrapping"/>
             </w:r>
           </w:p>

</xml_diff>